<commit_message>
Fixed not working jump instruction; all doc done; minor bug fixes
</commit_message>
<xml_diff>
--- a/doc/HVEM Pipeline CPU - Relatório.docx
+++ b/doc/HVEM Pipeline CPU - Relatório.docx
@@ -520,7 +520,7 @@
           <w:r>
             <w:fldChar w:fldCharType="separate"/>
           </w:r>
-          <w:hyperlink w:anchor="_Toc25182698" w:history="1">
+          <w:hyperlink w:anchor="_Toc25503493" w:history="1">
             <w:r>
               <w:rPr>
                 <w:rStyle w:val="Hyperlink"/>
@@ -565,7 +565,7 @@
                 <w:noProof/>
                 <w:webHidden/>
               </w:rPr>
-              <w:instrText xml:space="preserve"> PAGEREF _Toc25182698 \h </w:instrText>
+              <w:instrText xml:space="preserve"> PAGEREF _Toc25503493 \h </w:instrText>
             </w:r>
             <w:r>
               <w:rPr>
@@ -606,7 +606,7 @@
               <w:szCs w:val="22"/>
             </w:rPr>
           </w:pPr>
-          <w:hyperlink w:anchor="_Toc25182699" w:history="1">
+          <w:hyperlink w:anchor="_Toc25503494" w:history="1">
             <w:r>
               <w:rPr>
                 <w:rStyle w:val="Hyperlink"/>
@@ -651,7 +651,7 @@
                 <w:noProof/>
                 <w:webHidden/>
               </w:rPr>
-              <w:instrText xml:space="preserve"> PAGEREF _Toc25182699 \h </w:instrText>
+              <w:instrText xml:space="preserve"> PAGEREF _Toc25503494 \h </w:instrText>
             </w:r>
             <w:r>
               <w:rPr>
@@ -696,7 +696,7 @@
               <w:szCs w:val="22"/>
             </w:rPr>
           </w:pPr>
-          <w:hyperlink w:anchor="_Toc25182700" w:history="1">
+          <w:hyperlink w:anchor="_Toc25503495" w:history="1">
             <w:r>
               <w:rPr>
                 <w:rStyle w:val="Hyperlink"/>
@@ -741,7 +741,7 @@
                 <w:noProof/>
                 <w:webHidden/>
               </w:rPr>
-              <w:instrText xml:space="preserve"> PAGEREF _Toc25182700 \h </w:instrText>
+              <w:instrText xml:space="preserve"> PAGEREF _Toc25503495 \h </w:instrText>
             </w:r>
             <w:r>
               <w:rPr>
@@ -782,7 +782,7 @@
               <w:szCs w:val="22"/>
             </w:rPr>
           </w:pPr>
-          <w:hyperlink w:anchor="_Toc25182701" w:history="1">
+          <w:hyperlink w:anchor="_Toc25503496" w:history="1">
             <w:r>
               <w:rPr>
                 <w:rStyle w:val="Hyperlink"/>
@@ -827,7 +827,7 @@
                 <w:noProof/>
                 <w:webHidden/>
               </w:rPr>
-              <w:instrText xml:space="preserve"> PAGEREF _Toc25182701 \h </w:instrText>
+              <w:instrText xml:space="preserve"> PAGEREF _Toc25503496 \h </w:instrText>
             </w:r>
             <w:r>
               <w:rPr>
@@ -872,7 +872,7 @@
               <w:szCs w:val="22"/>
             </w:rPr>
           </w:pPr>
-          <w:hyperlink w:anchor="_Toc25182702" w:history="1">
+          <w:hyperlink w:anchor="_Toc25503497" w:history="1">
             <w:r>
               <w:rPr>
                 <w:rStyle w:val="Hyperlink"/>
@@ -917,7 +917,7 @@
                 <w:noProof/>
                 <w:webHidden/>
               </w:rPr>
-              <w:instrText xml:space="preserve"> PAGEREF _Toc25182702 \h </w:instrText>
+              <w:instrText xml:space="preserve"> PAGEREF _Toc25503497 \h </w:instrText>
             </w:r>
             <w:r>
               <w:rPr>
@@ -958,7 +958,7 @@
               <w:szCs w:val="22"/>
             </w:rPr>
           </w:pPr>
-          <w:hyperlink w:anchor="_Toc25182703" w:history="1">
+          <w:hyperlink w:anchor="_Toc25503498" w:history="1">
             <w:r>
               <w:rPr>
                 <w:rStyle w:val="Hyperlink"/>
@@ -1003,7 +1003,7 @@
                 <w:noProof/>
                 <w:webHidden/>
               </w:rPr>
-              <w:instrText xml:space="preserve"> PAGEREF _Toc25182703 \h </w:instrText>
+              <w:instrText xml:space="preserve"> PAGEREF _Toc25503498 \h </w:instrText>
             </w:r>
             <w:r>
               <w:rPr>
@@ -1044,7 +1044,7 @@
               <w:szCs w:val="22"/>
             </w:rPr>
           </w:pPr>
-          <w:hyperlink w:anchor="_Toc25182704" w:history="1">
+          <w:hyperlink w:anchor="_Toc25503499" w:history="1">
             <w:r>
               <w:rPr>
                 <w:rStyle w:val="Hyperlink"/>
@@ -1087,7 +1087,7 @@
                 <w:noProof/>
                 <w:webHidden/>
               </w:rPr>
-              <w:instrText xml:space="preserve"> PAGEREF _Toc25182704 \h </w:instrText>
+              <w:instrText xml:space="preserve"> PAGEREF _Toc25503499 \h </w:instrText>
             </w:r>
             <w:r>
               <w:rPr>
@@ -1128,7 +1128,7 @@
               <w:szCs w:val="22"/>
             </w:rPr>
           </w:pPr>
-          <w:hyperlink w:anchor="_Toc25182705" w:history="1">
+          <w:hyperlink w:anchor="_Toc25503500" w:history="1">
             <w:r>
               <w:rPr>
                 <w:rStyle w:val="Hyperlink"/>
@@ -1171,7 +1171,7 @@
                 <w:noProof/>
                 <w:webHidden/>
               </w:rPr>
-              <w:instrText xml:space="preserve"> PAGEREF _Toc25182705 \h </w:instrText>
+              <w:instrText xml:space="preserve"> PAGEREF _Toc25503500 \h </w:instrText>
             </w:r>
             <w:r>
               <w:rPr>
@@ -1212,7 +1212,7 @@
               <w:szCs w:val="22"/>
             </w:rPr>
           </w:pPr>
-          <w:hyperlink w:anchor="_Toc25182706" w:history="1">
+          <w:hyperlink w:anchor="_Toc25503501" w:history="1">
             <w:r>
               <w:rPr>
                 <w:rStyle w:val="Hyperlink"/>
@@ -1255,7 +1255,7 @@
                 <w:noProof/>
                 <w:webHidden/>
               </w:rPr>
-              <w:instrText xml:space="preserve"> PAGEREF _Toc25182706 \h </w:instrText>
+              <w:instrText xml:space="preserve"> PAGEREF _Toc25503501 \h </w:instrText>
             </w:r>
             <w:r>
               <w:rPr>
@@ -1300,7 +1300,7 @@
               <w:szCs w:val="22"/>
             </w:rPr>
           </w:pPr>
-          <w:hyperlink w:anchor="_Toc25182707" w:history="1">
+          <w:hyperlink w:anchor="_Toc25503502" w:history="1">
             <w:r>
               <w:rPr>
                 <w:rStyle w:val="Hyperlink"/>
@@ -1343,7 +1343,7 @@
                 <w:noProof/>
                 <w:webHidden/>
               </w:rPr>
-              <w:instrText xml:space="preserve"> PAGEREF _Toc25182707 \h </w:instrText>
+              <w:instrText xml:space="preserve"> PAGEREF _Toc25503502 \h </w:instrText>
             </w:r>
             <w:r>
               <w:rPr>
@@ -1364,6 +1364,258 @@
                 <w:webHidden/>
               </w:rPr>
               <w:t>15</w:t>
+            </w:r>
+            <w:r>
+              <w:rPr>
+                <w:noProof/>
+                <w:webHidden/>
+              </w:rPr>
+              <w:fldChar w:fldCharType="end"/>
+            </w:r>
+          </w:hyperlink>
+        </w:p>
+        <w:p>
+          <w:pPr>
+            <w:pStyle w:val="Sumrio2"/>
+            <w:rPr>
+              <w:rFonts w:asciiTheme="minorHAnsi" w:eastAsiaTheme="minorEastAsia" w:hAnsiTheme="minorHAnsi" w:cstheme="minorBidi"/>
+              <w:noProof/>
+              <w:sz w:val="22"/>
+              <w:szCs w:val="22"/>
+            </w:rPr>
+          </w:pPr>
+          <w:hyperlink w:anchor="_Toc25503503" w:history="1">
+            <w:r>
+              <w:rPr>
+                <w:rStyle w:val="Hyperlink"/>
+                <w:noProof/>
+              </w:rPr>
+              <w:t>4.1.</w:t>
+            </w:r>
+            <w:r>
+              <w:rPr>
+                <w:rFonts w:asciiTheme="minorHAnsi" w:eastAsiaTheme="minorEastAsia" w:hAnsiTheme="minorHAnsi" w:cstheme="minorBidi"/>
+                <w:noProof/>
+                <w:sz w:val="22"/>
+                <w:szCs w:val="22"/>
+              </w:rPr>
+              <w:tab/>
+            </w:r>
+            <w:r>
+              <w:rPr>
+                <w:rStyle w:val="Hyperlink"/>
+                <w:noProof/>
+              </w:rPr>
+              <w:t>PRIMEIRO TESTE</w:t>
+            </w:r>
+            <w:r>
+              <w:rPr>
+                <w:noProof/>
+                <w:webHidden/>
+              </w:rPr>
+              <w:tab/>
+            </w:r>
+            <w:r>
+              <w:rPr>
+                <w:noProof/>
+                <w:webHidden/>
+              </w:rPr>
+              <w:fldChar w:fldCharType="begin"/>
+            </w:r>
+            <w:r>
+              <w:rPr>
+                <w:noProof/>
+                <w:webHidden/>
+              </w:rPr>
+              <w:instrText xml:space="preserve"> PAGEREF _Toc25503503 \h </w:instrText>
+            </w:r>
+            <w:r>
+              <w:rPr>
+                <w:noProof/>
+                <w:webHidden/>
+              </w:rPr>
+            </w:r>
+            <w:r>
+              <w:rPr>
+                <w:noProof/>
+                <w:webHidden/>
+              </w:rPr>
+              <w:fldChar w:fldCharType="separate"/>
+            </w:r>
+            <w:r>
+              <w:rPr>
+                <w:noProof/>
+                <w:webHidden/>
+              </w:rPr>
+              <w:t>15</w:t>
+            </w:r>
+            <w:r>
+              <w:rPr>
+                <w:noProof/>
+                <w:webHidden/>
+              </w:rPr>
+              <w:fldChar w:fldCharType="end"/>
+            </w:r>
+          </w:hyperlink>
+        </w:p>
+        <w:p>
+          <w:pPr>
+            <w:pStyle w:val="Sumrio2"/>
+            <w:rPr>
+              <w:rFonts w:asciiTheme="minorHAnsi" w:eastAsiaTheme="minorEastAsia" w:hAnsiTheme="minorHAnsi" w:cstheme="minorBidi"/>
+              <w:noProof/>
+              <w:sz w:val="22"/>
+              <w:szCs w:val="22"/>
+            </w:rPr>
+          </w:pPr>
+          <w:hyperlink w:anchor="_Toc25503504" w:history="1">
+            <w:r>
+              <w:rPr>
+                <w:rStyle w:val="Hyperlink"/>
+                <w:noProof/>
+              </w:rPr>
+              <w:t>4.2.</w:t>
+            </w:r>
+            <w:r>
+              <w:rPr>
+                <w:rFonts w:asciiTheme="minorHAnsi" w:eastAsiaTheme="minorEastAsia" w:hAnsiTheme="minorHAnsi" w:cstheme="minorBidi"/>
+                <w:noProof/>
+                <w:sz w:val="22"/>
+                <w:szCs w:val="22"/>
+              </w:rPr>
+              <w:tab/>
+            </w:r>
+            <w:r>
+              <w:rPr>
+                <w:rStyle w:val="Hyperlink"/>
+                <w:noProof/>
+              </w:rPr>
+              <w:t>SEGUNDO TESTE</w:t>
+            </w:r>
+            <w:r>
+              <w:rPr>
+                <w:noProof/>
+                <w:webHidden/>
+              </w:rPr>
+              <w:tab/>
+            </w:r>
+            <w:r>
+              <w:rPr>
+                <w:noProof/>
+                <w:webHidden/>
+              </w:rPr>
+              <w:fldChar w:fldCharType="begin"/>
+            </w:r>
+            <w:r>
+              <w:rPr>
+                <w:noProof/>
+                <w:webHidden/>
+              </w:rPr>
+              <w:instrText xml:space="preserve"> PAGEREF _Toc25503504 \h </w:instrText>
+            </w:r>
+            <w:r>
+              <w:rPr>
+                <w:noProof/>
+                <w:webHidden/>
+              </w:rPr>
+            </w:r>
+            <w:r>
+              <w:rPr>
+                <w:noProof/>
+                <w:webHidden/>
+              </w:rPr>
+              <w:fldChar w:fldCharType="separate"/>
+            </w:r>
+            <w:r>
+              <w:rPr>
+                <w:noProof/>
+                <w:webHidden/>
+              </w:rPr>
+              <w:t>17</w:t>
+            </w:r>
+            <w:r>
+              <w:rPr>
+                <w:noProof/>
+                <w:webHidden/>
+              </w:rPr>
+              <w:fldChar w:fldCharType="end"/>
+            </w:r>
+          </w:hyperlink>
+        </w:p>
+        <w:p>
+          <w:pPr>
+            <w:pStyle w:val="Sumrio2"/>
+            <w:rPr>
+              <w:rFonts w:asciiTheme="minorHAnsi" w:eastAsiaTheme="minorEastAsia" w:hAnsiTheme="minorHAnsi" w:cstheme="minorBidi"/>
+              <w:noProof/>
+              <w:sz w:val="22"/>
+              <w:szCs w:val="22"/>
+            </w:rPr>
+          </w:pPr>
+          <w:hyperlink w:anchor="_Toc25503505" w:history="1">
+            <w:r>
+              <w:rPr>
+                <w:rStyle w:val="Hyperlink"/>
+                <w:noProof/>
+              </w:rPr>
+              <w:t>4.3.</w:t>
+            </w:r>
+            <w:r>
+              <w:rPr>
+                <w:rFonts w:asciiTheme="minorHAnsi" w:eastAsiaTheme="minorEastAsia" w:hAnsiTheme="minorHAnsi" w:cstheme="minorBidi"/>
+                <w:noProof/>
+                <w:sz w:val="22"/>
+                <w:szCs w:val="22"/>
+              </w:rPr>
+              <w:tab/>
+            </w:r>
+            <w:r>
+              <w:rPr>
+                <w:rStyle w:val="Hyperlink"/>
+                <w:noProof/>
+              </w:rPr>
+              <w:t>TERCEIRO TESTE</w:t>
+            </w:r>
+            <w:r>
+              <w:rPr>
+                <w:noProof/>
+                <w:webHidden/>
+              </w:rPr>
+              <w:tab/>
+            </w:r>
+            <w:r>
+              <w:rPr>
+                <w:noProof/>
+                <w:webHidden/>
+              </w:rPr>
+              <w:fldChar w:fldCharType="begin"/>
+            </w:r>
+            <w:r>
+              <w:rPr>
+                <w:noProof/>
+                <w:webHidden/>
+              </w:rPr>
+              <w:instrText xml:space="preserve"> PAGEREF _Toc25503505 \h </w:instrText>
+            </w:r>
+            <w:r>
+              <w:rPr>
+                <w:noProof/>
+                <w:webHidden/>
+              </w:rPr>
+            </w:r>
+            <w:r>
+              <w:rPr>
+                <w:noProof/>
+                <w:webHidden/>
+              </w:rPr>
+              <w:fldChar w:fldCharType="separate"/>
+            </w:r>
+            <w:r>
+              <w:rPr>
+                <w:noProof/>
+                <w:webHidden/>
+              </w:rPr>
+              <w:t>19</w:t>
             </w:r>
             <w:r>
               <w:rPr>
@@ -1388,7 +1640,7 @@
               <w:szCs w:val="22"/>
             </w:rPr>
           </w:pPr>
-          <w:hyperlink w:anchor="_Toc25182708" w:history="1">
+          <w:hyperlink w:anchor="_Toc25503506" w:history="1">
             <w:r>
               <w:rPr>
                 <w:rStyle w:val="Hyperlink"/>
@@ -1431,7 +1683,7 @@
                 <w:noProof/>
                 <w:webHidden/>
               </w:rPr>
-              <w:instrText xml:space="preserve"> PAGEREF _Toc25182708 \h </w:instrText>
+              <w:instrText xml:space="preserve"> PAGEREF _Toc25503506 \h </w:instrText>
             </w:r>
             <w:r>
               <w:rPr>
@@ -1451,7 +1703,7 @@
                 <w:noProof/>
                 <w:webHidden/>
               </w:rPr>
-              <w:t>16</w:t>
+              <w:t>21</w:t>
             </w:r>
             <w:r>
               <w:rPr>
@@ -1476,7 +1728,7 @@
               <w:szCs w:val="22"/>
             </w:rPr>
           </w:pPr>
-          <w:hyperlink w:anchor="_Toc25182709" w:history="1">
+          <w:hyperlink w:anchor="_Toc25503507" w:history="1">
             <w:r>
               <w:rPr>
                 <w:rStyle w:val="Hyperlink"/>
@@ -1521,7 +1773,7 @@
                 <w:noProof/>
                 <w:webHidden/>
               </w:rPr>
-              <w:instrText xml:space="preserve"> PAGEREF _Toc25182709 \h </w:instrText>
+              <w:instrText xml:space="preserve"> PAGEREF _Toc25503507 \h </w:instrText>
             </w:r>
             <w:r>
               <w:rPr>
@@ -1541,7 +1793,7 @@
                 <w:noProof/>
                 <w:webHidden/>
               </w:rPr>
-              <w:t>17</w:t>
+              <w:t>22</w:t>
             </w:r>
             <w:r>
               <w:rPr>
@@ -1601,7 +1853,7 @@
           <w:rFonts w:eastAsia="Arial" w:cs="Arial"/>
         </w:rPr>
       </w:pPr>
-      <w:bookmarkStart w:id="0" w:name="_Toc25182698"/>
+      <w:bookmarkStart w:id="0" w:name="_Toc25503493"/>
       <w:r>
         <w:rPr>
           <w:rFonts w:eastAsia="Arial" w:cs="Arial"/>
@@ -1823,7 +2075,7 @@
         </w:rPr>
         <w:t xml:space="preserve"> </w:t>
       </w:r>
-      <w:bookmarkStart w:id="1" w:name="_Toc25182699"/>
+      <w:bookmarkStart w:id="1" w:name="_Toc25503494"/>
       <w:r>
         <w:rPr>
           <w:rFonts w:eastAsia="Arial" w:cs="Arial"/>
@@ -2942,18 +3194,18 @@
         </w:rPr>
         <w:lastRenderedPageBreak/>
         <w:drawing>
-          <wp:anchor distT="0" distB="0" distL="114300" distR="114300" simplePos="0" relativeHeight="251665408" behindDoc="1" locked="0" layoutInCell="1" allowOverlap="1" wp14:anchorId="20E6272A" wp14:editId="68B73440">
+          <wp:anchor distT="0" distB="0" distL="114300" distR="114300" simplePos="0" relativeHeight="251681792" behindDoc="1" locked="0" layoutInCell="1" allowOverlap="1" wp14:anchorId="413B9552" wp14:editId="6BF02D80">
             <wp:simplePos x="0" y="0"/>
             <wp:positionH relativeFrom="page">
-              <wp:align>right</wp:align>
+              <wp:align>left</wp:align>
             </wp:positionH>
             <wp:positionV relativeFrom="paragraph">
-              <wp:posOffset>-796925</wp:posOffset>
+              <wp:posOffset>-800100</wp:posOffset>
             </wp:positionV>
-            <wp:extent cx="10695746" cy="7561329"/>
-            <wp:effectExtent l="0" t="0" r="0" b="1905"/>
+            <wp:extent cx="10697898" cy="7562850"/>
+            <wp:effectExtent l="0" t="0" r="8255" b="0"/>
             <wp:wrapNone/>
-            <wp:docPr id="5" name="Imagem 5"/>
+            <wp:docPr id="12" name="Imagem 12"/>
             <wp:cNvGraphicFramePr>
               <a:graphicFrameLocks xmlns:a="http://schemas.openxmlformats.org/drawingml/2006/main" noChangeAspect="1"/>
             </wp:cNvGraphicFramePr>
@@ -2961,7 +3213,7 @@
               <a:graphicData uri="http://schemas.openxmlformats.org/drawingml/2006/picture">
                 <pic:pic xmlns:pic="http://schemas.openxmlformats.org/drawingml/2006/picture">
                   <pic:nvPicPr>
-                    <pic:cNvPr id="5" name="CPU HVEM 2.0 Datapath.png"/>
+                    <pic:cNvPr id="12" name="CPU HVEM 2.0 Datapath.png"/>
                     <pic:cNvPicPr/>
                   </pic:nvPicPr>
                   <pic:blipFill>
@@ -2979,7 +3231,7 @@
                   <pic:spPr>
                     <a:xfrm>
                       <a:off x="0" y="0"/>
-                      <a:ext cx="10695746" cy="7561329"/>
+                      <a:ext cx="10697898" cy="7562850"/>
                     </a:xfrm>
                     <a:prstGeom prst="rect">
                       <a:avLst/>
@@ -3031,7 +3283,7 @@
           <w:rFonts w:eastAsia="Arial"/>
         </w:rPr>
       </w:pPr>
-      <w:bookmarkStart w:id="2" w:name="_Toc25182700"/>
+      <w:bookmarkStart w:id="2" w:name="_Toc25503495"/>
       <w:r>
         <w:rPr>
           <w:rFonts w:eastAsia="Arial"/>
@@ -3160,7 +3412,7 @@
           <w:rFonts w:eastAsia="Arial"/>
         </w:rPr>
       </w:pPr>
-      <w:bookmarkStart w:id="3" w:name="_Toc25182701"/>
+      <w:bookmarkStart w:id="3" w:name="_Toc25503496"/>
       <w:r>
         <w:rPr>
           <w:rFonts w:eastAsia="Arial"/>
@@ -12051,7 +12303,7 @@
           <w:rFonts w:eastAsia="Arial" w:cs="Arial"/>
         </w:rPr>
       </w:pPr>
-      <w:bookmarkStart w:id="4" w:name="_Toc25182702"/>
+      <w:bookmarkStart w:id="4" w:name="_Toc25503497"/>
       <w:r>
         <w:rPr>
           <w:rFonts w:eastAsia="Arial" w:cs="Arial"/>
@@ -12108,7 +12360,7 @@
           <w:rFonts w:eastAsia="Arial"/>
         </w:rPr>
       </w:pPr>
-      <w:bookmarkStart w:id="5" w:name="_Toc25182703"/>
+      <w:bookmarkStart w:id="5" w:name="_Toc25503498"/>
       <w:r>
         <w:rPr>
           <w:rFonts w:eastAsia="Arial"/>
@@ -12650,7 +12902,7 @@
         <w:spacing w:before="0"/>
         <w:ind w:left="771" w:hanging="357"/>
       </w:pPr>
-      <w:bookmarkStart w:id="6" w:name="_Toc25182704"/>
+      <w:bookmarkStart w:id="6" w:name="_Toc25503499"/>
       <w:r>
         <w:t>COMPONENTES DE MEMÓRIA</w:t>
       </w:r>
@@ -12772,7 +13024,7 @@
         <w:spacing w:before="0"/>
         <w:ind w:left="771" w:hanging="357"/>
       </w:pPr>
-      <w:bookmarkStart w:id="7" w:name="_Toc25182705"/>
+      <w:bookmarkStart w:id="7" w:name="_Toc25503500"/>
       <w:r>
         <w:t>COMPONENTES LÓGICOS</w:t>
       </w:r>
@@ -12938,7 +13190,7 @@
         <w:spacing w:before="0"/>
         <w:ind w:left="771" w:hanging="357"/>
       </w:pPr>
-      <w:bookmarkStart w:id="8" w:name="_Toc25182706"/>
+      <w:bookmarkStart w:id="8" w:name="_Toc25503501"/>
       <w:r>
         <w:t>COMPONENTES DE REGISTRADORES</w:t>
       </w:r>
@@ -13234,7 +13486,7 @@
           <w:numId w:val="5"/>
         </w:numPr>
       </w:pPr>
-      <w:bookmarkStart w:id="9" w:name="_Toc25182707"/>
+      <w:bookmarkStart w:id="9" w:name="_Toc25503502"/>
       <w:r>
         <w:t>RESULTADOS</w:t>
       </w:r>
@@ -13243,7 +13495,15 @@
     <w:p/>
     <w:p>
       <w:r>
-        <w:t>Os resultados obtidos durante o desenvolvimento do projeto cumpriram às expectativas iniciais, quais envolviam tempo despendido no projeto, funcionamento e devida implementação das instruções requisitadas bem como o efetivo término dentro do prazo de entrega.</w:t>
+        <w:t xml:space="preserve">Os resultados obtidos durante o desenvolvimento do projeto cumpriram às expectativas iniciais, </w:t>
+      </w:r>
+      <w:proofErr w:type="spellStart"/>
+      <w:r>
+        <w:t>quais</w:t>
+      </w:r>
+      <w:proofErr w:type="spellEnd"/>
+      <w:r>
+        <w:t xml:space="preserve"> envolviam tempo despendido no projeto, funcionamento e devida implementação das instruções requisitadas bem como o efetivo término dentro do prazo de entrega.</w:t>
       </w:r>
     </w:p>
     <w:p>
@@ -13265,11 +13525,14 @@
           <w:ilvl w:val="1"/>
           <w:numId w:val="5"/>
         </w:numPr>
+        <w:spacing w:before="0"/>
         <w:ind w:left="771" w:hanging="357"/>
       </w:pPr>
+      <w:bookmarkStart w:id="10" w:name="_Toc25503503"/>
       <w:r>
         <w:t>PRIMEIRO TESTE</w:t>
       </w:r>
+      <w:bookmarkEnd w:id="10"/>
     </w:p>
     <w:p/>
     <w:p>
@@ -13277,8 +13540,8 @@
         <w:t>O seguinte código foi desenvolvido em C:</w:t>
       </w:r>
     </w:p>
-    <w:bookmarkStart w:id="10" w:name="_MON_1636037969"/>
-    <w:bookmarkEnd w:id="10"/>
+    <w:bookmarkStart w:id="11" w:name="_MON_1636037969"/>
+    <w:bookmarkEnd w:id="11"/>
     <w:p>
       <w:r>
         <w:object w:dxaOrig="8504" w:dyaOrig="2400" w14:anchorId="1C6E6A96">
@@ -13301,14 +13564,12 @@
             <v:path o:extrusionok="f" gradientshapeok="t" o:connecttype="rect"/>
             <o:lock v:ext="edit" aspectratio="t"/>
           </v:shapetype>
-          <v:shape id="_x0000_i1100" type="#_x0000_t75" style="width:234pt;height:118.5pt" o:ole="">
+          <v:shape id="_x0000_i1025" type="#_x0000_t75" style="width:234pt;height:118.5pt" o:ole="">
             <v:imagedata r:id="rId15" o:title="" croptop="1226f" cropbottom="-297f" cropright="29474f"/>
           </v:shape>
-          <o:OLEObject Type="Embed" ProgID="Word.OpenDocumentText.12" ShapeID="_x0000_i1100" DrawAspect="Content" ObjectID="_1636040492" r:id="rId16"/>
+          <o:OLEObject Type="Embed" ProgID="Word.OpenDocumentText.12" ShapeID="_x0000_i1025" DrawAspect="Content" ObjectID="_1636116955" r:id="rId16"/>
         </w:object>
       </w:r>
-      <w:bookmarkStart w:id="11" w:name="_GoBack"/>
-      <w:bookmarkEnd w:id="11"/>
     </w:p>
     <w:p/>
     <w:p>
@@ -13321,10 +13582,10 @@
     <w:p>
       <w:r>
         <w:object w:dxaOrig="8504" w:dyaOrig="1200" w14:anchorId="2288CEEB">
-          <v:shape id="_x0000_i1053" type="#_x0000_t75" style="width:425.25pt;height:60pt" o:ole="">
+          <v:shape id="_x0000_i1031" type="#_x0000_t75" style="width:425.25pt;height:60pt" o:ole="">
             <v:imagedata r:id="rId17" o:title=""/>
           </v:shape>
-          <o:OLEObject Type="Embed" ProgID="Word.OpenDocumentText.12" ShapeID="_x0000_i1053" DrawAspect="Content" ObjectID="_1636040493" r:id="rId18"/>
+          <o:OLEObject Type="Embed" ProgID="Word.OpenDocumentText.12" ShapeID="_x0000_i1031" DrawAspect="Content" ObjectID="_1636116956" r:id="rId18"/>
         </w:object>
       </w:r>
     </w:p>
@@ -13550,16 +13811,55 @@
     <w:p/>
     <w:p>
       <w:pPr>
+        <w:rPr>
+          <w:noProof/>
+        </w:rPr>
+      </w:pPr>
+      <w:r>
+        <w:rPr>
+          <w:rFonts w:cs="Arial"/>
+          <w:noProof/>
+        </w:rPr>
+        <w:t xml:space="preserve">Veridito final: </w:t>
+      </w:r>
+      <w:r>
+        <w:rPr>
+          <w:rFonts w:ascii="Segoe UI Emoji" w:hAnsi="Segoe UI Emoji" w:cs="Segoe UI Emoji"/>
+          <w:noProof/>
+        </w:rPr>
+        <w:t>✅</w:t>
+      </w:r>
+    </w:p>
+    <w:p/>
+    <w:p>
+      <w:pPr>
+        <w:spacing w:after="160" w:line="259" w:lineRule="auto"/>
+        <w:ind w:firstLine="0"/>
+        <w:rPr>
+          <w:rFonts w:eastAsiaTheme="majorEastAsia" w:cstheme="majorBidi"/>
+          <w:szCs w:val="26"/>
+        </w:rPr>
+      </w:pPr>
+      <w:r>
+        <w:br w:type="page"/>
+      </w:r>
+    </w:p>
+    <w:p>
+      <w:pPr>
         <w:pStyle w:val="Ttulo2"/>
         <w:numPr>
           <w:ilvl w:val="1"/>
           <w:numId w:val="5"/>
         </w:numPr>
+        <w:spacing w:before="0"/>
         <w:ind w:left="771" w:hanging="357"/>
       </w:pPr>
-      <w:r>
+      <w:bookmarkStart w:id="13" w:name="_Toc25503504"/>
+      <w:r>
+        <w:lastRenderedPageBreak/>
         <w:t>SEGUNDO TESTE</w:t>
       </w:r>
+      <w:bookmarkEnd w:id="13"/>
     </w:p>
     <w:p/>
     <w:p>
@@ -13567,15 +13867,15 @@
         <w:t>O seguinte código foi desenvolvido em C:</w:t>
       </w:r>
     </w:p>
-    <w:bookmarkStart w:id="13" w:name="_MON_1636038802"/>
-    <w:bookmarkEnd w:id="13"/>
+    <w:bookmarkStart w:id="14" w:name="_MON_1636038802"/>
+    <w:bookmarkEnd w:id="14"/>
     <w:p>
       <w:r>
         <w:object w:dxaOrig="8504" w:dyaOrig="2640" w14:anchorId="395EF329">
-          <v:shape id="_x0000_i1074" type="#_x0000_t75" style="width:425.25pt;height:132pt" o:ole="">
+          <v:shape id="_x0000_i1042" type="#_x0000_t75" style="width:425.25pt;height:132pt" o:ole="">
             <v:imagedata r:id="rId20" o:title=""/>
           </v:shape>
-          <o:OLEObject Type="Embed" ProgID="Word.OpenDocumentText.12" ShapeID="_x0000_i1074" DrawAspect="Content" ObjectID="_1636040494" r:id="rId21"/>
+          <o:OLEObject Type="Embed" ProgID="Word.OpenDocumentText.12" ShapeID="_x0000_i1042" DrawAspect="Content" ObjectID="_1636116957" r:id="rId21"/>
         </w:object>
       </w:r>
     </w:p>
@@ -13585,15 +13885,15 @@
         <w:t>Montado para nossa CPU da seguinte maneira:</w:t>
       </w:r>
     </w:p>
-    <w:bookmarkStart w:id="14" w:name="_MON_1636038975"/>
-    <w:bookmarkEnd w:id="14"/>
-    <w:p>
-      <w:r>
-        <w:object w:dxaOrig="8504" w:dyaOrig="1920" w14:anchorId="6B827855">
-          <v:shape id="_x0000_i1068" type="#_x0000_t75" style="width:425.25pt;height:96pt" o:ole="">
+    <w:bookmarkStart w:id="15" w:name="_MON_1636038975"/>
+    <w:bookmarkEnd w:id="15"/>
+    <w:p>
+      <w:r>
+        <w:object w:dxaOrig="8504" w:dyaOrig="2160" w14:anchorId="6B827855">
+          <v:shape id="_x0000_i1045" type="#_x0000_t75" style="width:425.25pt;height:108pt" o:ole="">
             <v:imagedata r:id="rId22" o:title=""/>
           </v:shape>
-          <o:OLEObject Type="Embed" ProgID="Word.OpenDocumentText.12" ShapeID="_x0000_i1068" DrawAspect="Content" ObjectID="_1636040495" r:id="rId23"/>
+          <o:OLEObject Type="Embed" ProgID="Word.OpenDocumentText.12" ShapeID="_x0000_i1045" DrawAspect="Content" ObjectID="_1636116958" r:id="rId23"/>
         </w:object>
       </w:r>
     </w:p>
@@ -13603,15 +13903,795 @@
         <w:t xml:space="preserve">Resultado esperado: </w:t>
       </w:r>
       <w:r>
-        <w:t>Valor 30 presente no registrador $1</w:t>
-      </w:r>
-    </w:p>
-    <w:p>
-      <w:r>
+        <w:t xml:space="preserve">Valor </w:t>
+      </w:r>
+      <w:r>
+        <w:t>25</w:t>
+      </w:r>
+      <w:r>
+        <w:t xml:space="preserve"> presente no registrador $1</w:t>
+      </w:r>
+    </w:p>
+    <w:p>
+      <w:pPr>
+        <w:spacing w:after="160" w:line="259" w:lineRule="auto"/>
+        <w:ind w:firstLine="0"/>
+      </w:pPr>
+      <w:r>
+        <w:br w:type="page"/>
+      </w:r>
+    </w:p>
+    <w:p>
+      <w:r>
+        <w:rPr>
+          <w:noProof/>
+        </w:rPr>
         <w:lastRenderedPageBreak/>
+        <mc:AlternateContent>
+          <mc:Choice Requires="wps">
+            <w:drawing>
+              <wp:anchor distT="0" distB="0" distL="114300" distR="114300" simplePos="0" relativeHeight="251677696" behindDoc="0" locked="0" layoutInCell="1" allowOverlap="1" wp14:anchorId="03406DE6" wp14:editId="15D6C009">
+                <wp:simplePos x="0" y="0"/>
+                <wp:positionH relativeFrom="margin">
+                  <wp:align>right</wp:align>
+                </wp:positionH>
+                <wp:positionV relativeFrom="paragraph">
+                  <wp:posOffset>2931795</wp:posOffset>
+                </wp:positionV>
+                <wp:extent cx="5400040" cy="133350"/>
+                <wp:effectExtent l="0" t="0" r="0" b="0"/>
+                <wp:wrapSquare wrapText="bothSides"/>
+                <wp:docPr id="7" name="Caixa de Texto 7"/>
+                <wp:cNvGraphicFramePr/>
+                <a:graphic xmlns:a="http://schemas.openxmlformats.org/drawingml/2006/main">
+                  <a:graphicData uri="http://schemas.microsoft.com/office/word/2010/wordprocessingShape">
+                    <wps:wsp>
+                      <wps:cNvSpPr txBox="1"/>
+                      <wps:spPr>
+                        <a:xfrm>
+                          <a:off x="0" y="0"/>
+                          <a:ext cx="5400040" cy="133350"/>
+                        </a:xfrm>
+                        <a:prstGeom prst="rect">
+                          <a:avLst/>
+                        </a:prstGeom>
+                        <a:solidFill>
+                          <a:prstClr val="white"/>
+                        </a:solidFill>
+                        <a:ln>
+                          <a:noFill/>
+                        </a:ln>
+                      </wps:spPr>
+                      <wps:txbx>
+                        <w:txbxContent>
+                          <w:p>
+                            <w:pPr>
+                              <w:pStyle w:val="Legenda"/>
+                              <w:ind w:firstLine="0"/>
+                              <w:jc w:val="right"/>
+                              <w:rPr>
+                                <w:noProof/>
+                                <w:color w:val="auto"/>
+                                <w:sz w:val="16"/>
+                                <w:szCs w:val="16"/>
+                              </w:rPr>
+                            </w:pPr>
+                            <w:r>
+                              <w:rPr>
+                                <w:noProof/>
+                                <w:color w:val="auto"/>
+                                <w:sz w:val="16"/>
+                                <w:szCs w:val="16"/>
+                              </w:rPr>
+                              <w:t>(zoom p/ ampliar)</w:t>
+                            </w:r>
+                          </w:p>
+                        </w:txbxContent>
+                      </wps:txbx>
+                      <wps:bodyPr rot="0" spcFirstLastPara="0" vertOverflow="overflow" horzOverflow="overflow" vert="horz" wrap="square" lIns="0" tIns="0" rIns="0" bIns="0" numCol="1" spcCol="0" rtlCol="0" fromWordArt="0" anchor="t" anchorCtr="0" forceAA="0" compatLnSpc="1">
+                        <a:prstTxWarp prst="textNoShape">
+                          <a:avLst/>
+                        </a:prstTxWarp>
+                        <a:noAutofit/>
+                      </wps:bodyPr>
+                    </wps:wsp>
+                  </a:graphicData>
+                </a:graphic>
+                <wp14:sizeRelV relativeFrom="margin">
+                  <wp14:pctHeight>0</wp14:pctHeight>
+                </wp14:sizeRelV>
+              </wp:anchor>
+            </w:drawing>
+          </mc:Choice>
+          <mc:Fallback>
+            <w:pict>
+              <v:shape w14:anchorId="03406DE6" id="Caixa de Texto 7" o:spid="_x0000_s1030" type="#_x0000_t202" style="position:absolute;left:0;text-align:left;margin-left:374pt;margin-top:230.85pt;width:425.2pt;height:10.5pt;z-index:251677696;visibility:visible;mso-wrap-style:square;mso-height-percent:0;mso-wrap-distance-left:9pt;mso-wrap-distance-top:0;mso-wrap-distance-right:9pt;mso-wrap-distance-bottom:0;mso-position-horizontal:right;mso-position-horizontal-relative:margin;mso-position-vertical:absolute;mso-position-vertical-relative:text;mso-height-percent:0;mso-height-relative:margin;v-text-anchor:top" o:gfxdata="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" stroked="f">
+                <v:textbox inset="0,0,0,0">
+                  <w:txbxContent>
+                    <w:p>
+                      <w:pPr>
+                        <w:pStyle w:val="Legenda"/>
+                        <w:ind w:firstLine="0"/>
+                        <w:jc w:val="right"/>
+                        <w:rPr>
+                          <w:noProof/>
+                          <w:color w:val="auto"/>
+                          <w:sz w:val="16"/>
+                          <w:szCs w:val="16"/>
+                        </w:rPr>
+                      </w:pPr>
+                      <w:r>
+                        <w:rPr>
+                          <w:noProof/>
+                          <w:color w:val="auto"/>
+                          <w:sz w:val="16"/>
+                          <w:szCs w:val="16"/>
+                        </w:rPr>
+                        <w:t>(zoom p/ ampliar)</w:t>
+                      </w:r>
+                    </w:p>
+                  </w:txbxContent>
+                </v:textbox>
+                <w10:wrap type="square" anchorx="margin"/>
+              </v:shape>
+            </w:pict>
+          </mc:Fallback>
+        </mc:AlternateContent>
+      </w:r>
+      <w:r>
+        <w:rPr>
+          <w:noProof/>
+        </w:rPr>
+        <w:drawing>
+          <wp:anchor distT="0" distB="0" distL="114300" distR="114300" simplePos="0" relativeHeight="251675648" behindDoc="0" locked="0" layoutInCell="1" allowOverlap="1" wp14:anchorId="7F45C1E8" wp14:editId="32A5A2D6">
+            <wp:simplePos x="0" y="0"/>
+            <wp:positionH relativeFrom="margin">
+              <wp:align>right</wp:align>
+            </wp:positionH>
+            <wp:positionV relativeFrom="paragraph">
+              <wp:posOffset>290195</wp:posOffset>
+            </wp:positionV>
+            <wp:extent cx="5400040" cy="2633345"/>
+            <wp:effectExtent l="0" t="0" r="0" b="0"/>
+            <wp:wrapSquare wrapText="bothSides"/>
+            <wp:docPr id="6" name="Imagem 6"/>
+            <wp:cNvGraphicFramePr>
+              <a:graphicFrameLocks xmlns:a="http://schemas.openxmlformats.org/drawingml/2006/main" noChangeAspect="1"/>
+            </wp:cNvGraphicFramePr>
+            <a:graphic xmlns:a="http://schemas.openxmlformats.org/drawingml/2006/main">
+              <a:graphicData uri="http://schemas.openxmlformats.org/drawingml/2006/picture">
+                <pic:pic xmlns:pic="http://schemas.openxmlformats.org/drawingml/2006/picture">
+                  <pic:nvPicPr>
+                    <pic:cNvPr id="6" name="Teste Instrução 2.png"/>
+                    <pic:cNvPicPr/>
+                  </pic:nvPicPr>
+                  <pic:blipFill>
+                    <a:blip r:embed="rId24">
+                      <a:extLst>
+                        <a:ext uri="{28A0092B-C50C-407E-A947-70E740481C1C}">
+                          <a14:useLocalDpi xmlns:a14="http://schemas.microsoft.com/office/drawing/2010/main" val="0"/>
+                        </a:ext>
+                      </a:extLst>
+                    </a:blip>
+                    <a:stretch>
+                      <a:fillRect/>
+                    </a:stretch>
+                  </pic:blipFill>
+                  <pic:spPr>
+                    <a:xfrm>
+                      <a:off x="0" y="0"/>
+                      <a:ext cx="5400040" cy="2633345"/>
+                    </a:xfrm>
+                    <a:prstGeom prst="rect">
+                      <a:avLst/>
+                    </a:prstGeom>
+                  </pic:spPr>
+                </pic:pic>
+              </a:graphicData>
+            </a:graphic>
+            <wp14:sizeRelH relativeFrom="page">
+              <wp14:pctWidth>0</wp14:pctWidth>
+            </wp14:sizeRelH>
+            <wp14:sizeRelV relativeFrom="page">
+              <wp14:pctHeight>0</wp14:pctHeight>
+            </wp14:sizeRelV>
+          </wp:anchor>
+        </w:drawing>
+      </w:r>
+      <w:r>
         <w:t>Resultado obtido:</w:t>
       </w:r>
     </w:p>
+    <w:p/>
+    <w:p>
+      <w:r>
+        <w:t>Como é possível observar, o programa permaneceu dentro d</w:t>
+      </w:r>
+      <w:r>
+        <w:t xml:space="preserve">o laço </w:t>
+      </w:r>
+      <w:r>
+        <w:t>de repetição até que o registrador 3 (</w:t>
+      </w:r>
+      <w:r>
+        <w:rPr>
+          <w:i/>
+          <w:iCs/>
+        </w:rPr>
+        <w:t>$3</w:t>
+      </w:r>
+      <w:r>
+        <w:t xml:space="preserve">) usado como contador chegasse em 5 e fosse constatado no </w:t>
+      </w:r>
+      <w:proofErr w:type="spellStart"/>
+      <w:r>
+        <w:rPr>
+          <w:i/>
+          <w:iCs/>
+        </w:rPr>
+        <w:t>Branch</w:t>
+      </w:r>
+      <w:proofErr w:type="spellEnd"/>
+      <w:r>
+        <w:rPr>
+          <w:i/>
+          <w:iCs/>
+        </w:rPr>
+        <w:t xml:space="preserve"> </w:t>
+      </w:r>
+      <w:proofErr w:type="spellStart"/>
+      <w:r>
+        <w:rPr>
+          <w:i/>
+          <w:iCs/>
+        </w:rPr>
+        <w:t>if</w:t>
+      </w:r>
+      <w:proofErr w:type="spellEnd"/>
+      <w:r>
+        <w:rPr>
+          <w:i/>
+          <w:iCs/>
+        </w:rPr>
+        <w:t xml:space="preserve"> </w:t>
+      </w:r>
+      <w:proofErr w:type="spellStart"/>
+      <w:r>
+        <w:rPr>
+          <w:i/>
+          <w:iCs/>
+        </w:rPr>
+        <w:t>Equal</w:t>
+      </w:r>
+      <w:proofErr w:type="spellEnd"/>
+      <w:r>
+        <w:t xml:space="preserve"> que seu valor era igual ao do registrador 2 (</w:t>
+      </w:r>
+      <w:r>
+        <w:rPr>
+          <w:i/>
+          <w:iCs/>
+        </w:rPr>
+        <w:t>$3</w:t>
+      </w:r>
+      <w:r>
+        <w:t>)</w:t>
+      </w:r>
+      <w:r>
+        <w:t xml:space="preserve">, realizando um </w:t>
+      </w:r>
+      <w:proofErr w:type="spellStart"/>
+      <w:r>
+        <w:t>branch</w:t>
+      </w:r>
+      <w:proofErr w:type="spellEnd"/>
+      <w:r>
+        <w:t xml:space="preserve"> para o endereço da instrução </w:t>
+      </w:r>
+      <w:r>
+        <w:rPr>
+          <w:i/>
+          <w:iCs/>
+        </w:rPr>
+        <w:t>SUB</w:t>
+      </w:r>
+      <w:r>
+        <w:t>, e assim, finalizando o programa</w:t>
+      </w:r>
+      <w:r>
+        <w:t xml:space="preserve"> subtraindo o conteúdo do registrador 1 (</w:t>
+      </w:r>
+      <w:r>
+        <w:rPr>
+          <w:i/>
+          <w:iCs/>
+        </w:rPr>
+        <w:t>$1</w:t>
+      </w:r>
+      <w:r>
+        <w:t>) que a cada repetição somava 5 com o conteúdo do registrador 2 (</w:t>
+      </w:r>
+      <w:r>
+        <w:rPr>
+          <w:i/>
+          <w:iCs/>
+        </w:rPr>
+        <w:t>$2</w:t>
+      </w:r>
+      <w:r>
+        <w:t>), que era 5</w:t>
+      </w:r>
+      <w:r>
+        <w:t xml:space="preserve">. Enquanto o valor do registrador 3 não chegasse em 5, a instrução de jump era responsável por pular novamente para a </w:t>
+      </w:r>
+      <w:proofErr w:type="spellStart"/>
+      <w:r>
+        <w:t>label</w:t>
+      </w:r>
+      <w:proofErr w:type="spellEnd"/>
+      <w:r>
+        <w:t xml:space="preserve"> </w:t>
+      </w:r>
+      <w:r>
+        <w:rPr>
+          <w:i/>
+          <w:iCs/>
+        </w:rPr>
+        <w:t>LOOP</w:t>
+      </w:r>
+      <w:r>
+        <w:t xml:space="preserve">, </w:t>
+      </w:r>
+      <w:r>
+        <w:t>e como</w:t>
+      </w:r>
+      <w:r>
+        <w:t xml:space="preserve"> o registrador 3 começava em 0, esperava-se que o resultado presente em $1 até a última repetição fosse de 30</w:t>
+      </w:r>
+      <w:r>
+        <w:t>, sendo subtraído 5 após o término do loop.</w:t>
+      </w:r>
+    </w:p>
+    <w:p/>
+    <w:p>
+      <w:pPr>
+        <w:rPr>
+          <w:noProof/>
+        </w:rPr>
+      </w:pPr>
+      <w:r>
+        <w:rPr>
+          <w:rFonts w:cs="Arial"/>
+          <w:noProof/>
+        </w:rPr>
+        <w:t xml:space="preserve">Veridito final: </w:t>
+      </w:r>
+      <w:r>
+        <w:rPr>
+          <w:rFonts w:ascii="Segoe UI Emoji" w:hAnsi="Segoe UI Emoji" w:cs="Segoe UI Emoji"/>
+          <w:noProof/>
+        </w:rPr>
+        <w:t>✅</w:t>
+      </w:r>
+    </w:p>
+    <w:p/>
+    <w:p>
+      <w:pPr>
+        <w:spacing w:after="160" w:line="259" w:lineRule="auto"/>
+        <w:ind w:firstLine="0"/>
+        <w:rPr>
+          <w:rFonts w:eastAsiaTheme="majorEastAsia" w:cstheme="majorBidi"/>
+          <w:szCs w:val="26"/>
+        </w:rPr>
+      </w:pPr>
+      <w:r>
+        <w:br w:type="page"/>
+      </w:r>
+    </w:p>
+    <w:p>
+      <w:pPr>
+        <w:pStyle w:val="Ttulo2"/>
+        <w:numPr>
+          <w:ilvl w:val="1"/>
+          <w:numId w:val="5"/>
+        </w:numPr>
+        <w:spacing w:before="0"/>
+        <w:ind w:left="771" w:hanging="357"/>
+      </w:pPr>
+      <w:bookmarkStart w:id="16" w:name="_Toc25503505"/>
+      <w:r>
+        <w:lastRenderedPageBreak/>
+        <w:t>TERCEIRO TESTE</w:t>
+      </w:r>
+      <w:bookmarkEnd w:id="16"/>
+    </w:p>
+    <w:p/>
+    <w:p>
+      <w:r>
+        <w:t>O seguinte código foi desenvolvido em C:</w:t>
+      </w:r>
+    </w:p>
+    <w:p/>
+    <w:bookmarkStart w:id="17" w:name="_MON_1636114120"/>
+    <w:bookmarkEnd w:id="17"/>
+    <w:p>
+      <w:r>
+        <w:object w:dxaOrig="8504" w:dyaOrig="3120" w14:anchorId="22345E84">
+          <v:shape id="_x0000_i1055" type="#_x0000_t75" style="width:425.25pt;height:156pt" o:ole="">
+            <v:imagedata r:id="rId25" o:title=""/>
+          </v:shape>
+          <o:OLEObject Type="Embed" ProgID="Word.OpenDocumentText.12" ShapeID="_x0000_i1055" DrawAspect="Content" ObjectID="_1636116959" r:id="rId26"/>
+        </w:object>
+      </w:r>
+    </w:p>
+    <w:p/>
+    <w:p>
+      <w:r>
+        <w:t>Montado para nossa CPU da seguinte maneira:</w:t>
+      </w:r>
+    </w:p>
+    <w:p/>
+    <w:bookmarkStart w:id="18" w:name="_MON_1636114190"/>
+    <w:bookmarkEnd w:id="18"/>
+    <w:p>
+      <w:r>
+        <w:object w:dxaOrig="8504" w:dyaOrig="1440" w14:anchorId="5C82CBB9">
+          <v:shape id="_x0000_i1058" type="#_x0000_t75" style="width:425.25pt;height:1in" o:ole="">
+            <v:imagedata r:id="rId27" o:title=""/>
+          </v:shape>
+          <o:OLEObject Type="Embed" ProgID="Word.OpenDocumentText.12" ShapeID="_x0000_i1058" DrawAspect="Content" ObjectID="_1636116960" r:id="rId28"/>
+        </w:object>
+      </w:r>
+    </w:p>
+    <w:p/>
+    <w:p>
+      <w:r>
+        <w:t xml:space="preserve">Resultado esperado: Valor 5 no registrador $3 e 0 no registrador </w:t>
+      </w:r>
+      <w:r>
+        <w:t>$2</w:t>
+      </w:r>
+    </w:p>
+    <w:p>
+      <w:r>
+        <w:rPr>
+          <w:noProof/>
+        </w:rPr>
+        <w:lastRenderedPageBreak/>
+        <mc:AlternateContent>
+          <mc:Choice Requires="wps">
+            <w:drawing>
+              <wp:anchor distT="0" distB="0" distL="114300" distR="114300" simplePos="0" relativeHeight="251680768" behindDoc="0" locked="0" layoutInCell="1" allowOverlap="1" wp14:anchorId="306D2815" wp14:editId="6F309F78">
+                <wp:simplePos x="0" y="0"/>
+                <wp:positionH relativeFrom="margin">
+                  <wp:align>right</wp:align>
+                </wp:positionH>
+                <wp:positionV relativeFrom="paragraph">
+                  <wp:posOffset>4017417</wp:posOffset>
+                </wp:positionV>
+                <wp:extent cx="5400040" cy="133350"/>
+                <wp:effectExtent l="0" t="0" r="0" b="0"/>
+                <wp:wrapSquare wrapText="bothSides"/>
+                <wp:docPr id="11" name="Caixa de Texto 11"/>
+                <wp:cNvGraphicFramePr/>
+                <a:graphic xmlns:a="http://schemas.openxmlformats.org/drawingml/2006/main">
+                  <a:graphicData uri="http://schemas.microsoft.com/office/word/2010/wordprocessingShape">
+                    <wps:wsp>
+                      <wps:cNvSpPr txBox="1"/>
+                      <wps:spPr>
+                        <a:xfrm>
+                          <a:off x="0" y="0"/>
+                          <a:ext cx="5400040" cy="133350"/>
+                        </a:xfrm>
+                        <a:prstGeom prst="rect">
+                          <a:avLst/>
+                        </a:prstGeom>
+                        <a:solidFill>
+                          <a:prstClr val="white"/>
+                        </a:solidFill>
+                        <a:ln>
+                          <a:noFill/>
+                        </a:ln>
+                      </wps:spPr>
+                      <wps:txbx>
+                        <w:txbxContent>
+                          <w:p>
+                            <w:pPr>
+                              <w:pStyle w:val="Legenda"/>
+                              <w:ind w:firstLine="0"/>
+                              <w:jc w:val="right"/>
+                              <w:rPr>
+                                <w:noProof/>
+                                <w:color w:val="auto"/>
+                                <w:sz w:val="16"/>
+                                <w:szCs w:val="16"/>
+                              </w:rPr>
+                            </w:pPr>
+                            <w:r>
+                              <w:rPr>
+                                <w:noProof/>
+                                <w:color w:val="auto"/>
+                                <w:sz w:val="16"/>
+                                <w:szCs w:val="16"/>
+                              </w:rPr>
+                              <w:t>(zoom p/ ampliar)</w:t>
+                            </w:r>
+                          </w:p>
+                        </w:txbxContent>
+                      </wps:txbx>
+                      <wps:bodyPr rot="0" spcFirstLastPara="0" vertOverflow="overflow" horzOverflow="overflow" vert="horz" wrap="square" lIns="0" tIns="0" rIns="0" bIns="0" numCol="1" spcCol="0" rtlCol="0" fromWordArt="0" anchor="t" anchorCtr="0" forceAA="0" compatLnSpc="1">
+                        <a:prstTxWarp prst="textNoShape">
+                          <a:avLst/>
+                        </a:prstTxWarp>
+                        <a:noAutofit/>
+                      </wps:bodyPr>
+                    </wps:wsp>
+                  </a:graphicData>
+                </a:graphic>
+                <wp14:sizeRelV relativeFrom="margin">
+                  <wp14:pctHeight>0</wp14:pctHeight>
+                </wp14:sizeRelV>
+              </wp:anchor>
+            </w:drawing>
+          </mc:Choice>
+          <mc:Fallback>
+            <w:pict>
+              <v:shape w14:anchorId="306D2815" id="Caixa de Texto 11" o:spid="_x0000_s1031" type="#_x0000_t202" style="position:absolute;left:0;text-align:left;margin-left:374pt;margin-top:316.35pt;width:425.2pt;height:10.5pt;z-index:251680768;visibility:visible;mso-wrap-style:square;mso-height-percent:0;mso-wrap-distance-left:9pt;mso-wrap-distance-top:0;mso-wrap-distance-right:9pt;mso-wrap-distance-bottom:0;mso-position-horizontal:right;mso-position-horizontal-relative:margin;mso-position-vertical:absolute;mso-position-vertical-relative:text;mso-height-percent:0;mso-height-relative:margin;v-text-anchor:top" o:gfxdata="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" stroked="f">
+                <v:textbox inset="0,0,0,0">
+                  <w:txbxContent>
+                    <w:p>
+                      <w:pPr>
+                        <w:pStyle w:val="Legenda"/>
+                        <w:ind w:firstLine="0"/>
+                        <w:jc w:val="right"/>
+                        <w:rPr>
+                          <w:noProof/>
+                          <w:color w:val="auto"/>
+                          <w:sz w:val="16"/>
+                          <w:szCs w:val="16"/>
+                        </w:rPr>
+                      </w:pPr>
+                      <w:r>
+                        <w:rPr>
+                          <w:noProof/>
+                          <w:color w:val="auto"/>
+                          <w:sz w:val="16"/>
+                          <w:szCs w:val="16"/>
+                        </w:rPr>
+                        <w:t>(zoom p/ ampliar)</w:t>
+                      </w:r>
+                    </w:p>
+                  </w:txbxContent>
+                </v:textbox>
+                <w10:wrap type="square" anchorx="margin"/>
+              </v:shape>
+            </w:pict>
+          </mc:Fallback>
+        </mc:AlternateContent>
+      </w:r>
+      <w:r>
+        <w:rPr>
+          <w:noProof/>
+        </w:rPr>
+        <w:drawing>
+          <wp:anchor distT="0" distB="0" distL="114300" distR="114300" simplePos="0" relativeHeight="251678720" behindDoc="0" locked="0" layoutInCell="1" allowOverlap="1" wp14:anchorId="6307ECCE" wp14:editId="728C17CA">
+            <wp:simplePos x="0" y="0"/>
+            <wp:positionH relativeFrom="margin">
+              <wp:align>right</wp:align>
+            </wp:positionH>
+            <wp:positionV relativeFrom="paragraph">
+              <wp:posOffset>327203</wp:posOffset>
+            </wp:positionV>
+            <wp:extent cx="5419725" cy="3689350"/>
+            <wp:effectExtent l="0" t="0" r="9525" b="6350"/>
+            <wp:wrapSquare wrapText="bothSides"/>
+            <wp:docPr id="8" name="Imagem 8"/>
+            <wp:cNvGraphicFramePr>
+              <a:graphicFrameLocks xmlns:a="http://schemas.openxmlformats.org/drawingml/2006/main" noChangeAspect="1"/>
+            </wp:cNvGraphicFramePr>
+            <a:graphic xmlns:a="http://schemas.openxmlformats.org/drawingml/2006/main">
+              <a:graphicData uri="http://schemas.openxmlformats.org/drawingml/2006/picture">
+                <pic:pic xmlns:pic="http://schemas.openxmlformats.org/drawingml/2006/picture">
+                  <pic:nvPicPr>
+                    <pic:cNvPr id="8" name="Teste Instrução 3.png"/>
+                    <pic:cNvPicPr/>
+                  </pic:nvPicPr>
+                  <pic:blipFill rotWithShape="1">
+                    <a:blip r:embed="rId29">
+                      <a:extLst>
+                        <a:ext uri="{28A0092B-C50C-407E-A947-70E740481C1C}">
+                          <a14:useLocalDpi xmlns:a14="http://schemas.microsoft.com/office/drawing/2010/main" val="0"/>
+                        </a:ext>
+                      </a:extLst>
+                    </a:blip>
+                    <a:srcRect l="353" t="517"/>
+                    <a:stretch/>
+                  </pic:blipFill>
+                  <pic:spPr bwMode="auto">
+                    <a:xfrm>
+                      <a:off x="0" y="0"/>
+                      <a:ext cx="5419725" cy="3689350"/>
+                    </a:xfrm>
+                    <a:prstGeom prst="rect">
+                      <a:avLst/>
+                    </a:prstGeom>
+                    <a:ln>
+                      <a:noFill/>
+                    </a:ln>
+                    <a:extLst>
+                      <a:ext uri="{53640926-AAD7-44D8-BBD7-CCE9431645EC}">
+                        <a14:shadowObscured xmlns:a14="http://schemas.microsoft.com/office/drawing/2010/main"/>
+                      </a:ext>
+                    </a:extLst>
+                  </pic:spPr>
+                </pic:pic>
+              </a:graphicData>
+            </a:graphic>
+            <wp14:sizeRelH relativeFrom="page">
+              <wp14:pctWidth>0</wp14:pctWidth>
+            </wp14:sizeRelH>
+            <wp14:sizeRelV relativeFrom="page">
+              <wp14:pctHeight>0</wp14:pctHeight>
+            </wp14:sizeRelV>
+          </wp:anchor>
+        </w:drawing>
+      </w:r>
+      <w:r>
+        <w:t>Resultado obtido:</w:t>
+      </w:r>
+    </w:p>
+    <w:p/>
+    <w:p>
+      <w:pPr>
+        <w:rPr>
+          <w:noProof/>
+        </w:rPr>
+      </w:pPr>
+      <w:r>
+        <w:rPr>
+          <w:noProof/>
+        </w:rPr>
+        <w:t xml:space="preserve">Ambos os resultados obtidos condizem com o esperado, visto que a intenção de nosso programa era realizar um jump </w:t>
+      </w:r>
+      <w:r>
+        <w:rPr>
+          <w:noProof/>
+        </w:rPr>
+        <w:t xml:space="preserve">que pulasse a instrução de </w:t>
+      </w:r>
+      <w:r>
+        <w:rPr>
+          <w:i/>
+          <w:iCs/>
+          <w:noProof/>
+        </w:rPr>
+        <w:t>SUBI</w:t>
+      </w:r>
+      <w:r>
+        <w:rPr>
+          <w:noProof/>
+        </w:rPr>
+        <w:t xml:space="preserve"> presente logo após esse jump</w:t>
+      </w:r>
+      <w:r>
+        <w:rPr>
+          <w:noProof/>
+        </w:rPr>
+        <w:t>, executando, no lugar, a última instrução apenas.</w:t>
+      </w:r>
+      <w:r>
+        <w:rPr>
+          <w:noProof/>
+        </w:rPr>
+        <w:t xml:space="preserve"> Isso faz com que esperemos que o resultado final presente no registrador 2 (</w:t>
+      </w:r>
+      <w:r>
+        <w:rPr>
+          <w:i/>
+          <w:iCs/>
+          <w:noProof/>
+        </w:rPr>
+        <w:t>$2</w:t>
+      </w:r>
+      <w:r>
+        <w:rPr>
+          <w:noProof/>
+        </w:rPr>
+        <w:t>) seja 0, tal como é por padrão. Esperamos</w:t>
+      </w:r>
+      <w:r>
+        <w:rPr>
+          <w:noProof/>
+        </w:rPr>
+        <w:t xml:space="preserve"> também que o registrador 3</w:t>
+      </w:r>
+      <w:r>
+        <w:rPr>
+          <w:noProof/>
+        </w:rPr>
+        <w:t xml:space="preserve"> (</w:t>
+      </w:r>
+      <w:r>
+        <w:rPr>
+          <w:i/>
+          <w:iCs/>
+          <w:noProof/>
+        </w:rPr>
+        <w:t>$3</w:t>
+      </w:r>
+      <w:r>
+        <w:rPr>
+          <w:noProof/>
+        </w:rPr>
+        <w:t xml:space="preserve">) </w:t>
+      </w:r>
+      <w:r>
+        <w:rPr>
+          <w:noProof/>
+        </w:rPr>
+        <w:t xml:space="preserve">possua no final o valor 5, que é resultado de um AND de 5 (contido em </w:t>
+      </w:r>
+      <w:r>
+        <w:rPr>
+          <w:i/>
+          <w:iCs/>
+          <w:noProof/>
+        </w:rPr>
+        <w:t>$1</w:t>
+      </w:r>
+      <w:r>
+        <w:rPr>
+          <w:noProof/>
+        </w:rPr>
+        <w:t xml:space="preserve">) com 7 (contido em </w:t>
+      </w:r>
+      <w:r>
+        <w:rPr>
+          <w:i/>
+          <w:iCs/>
+          <w:noProof/>
+        </w:rPr>
+        <w:t>$3</w:t>
+      </w:r>
+      <w:r>
+        <w:rPr>
+          <w:noProof/>
+        </w:rPr>
+        <w:t>), sendo que tal resultado também é observado no waveform.</w:t>
+      </w:r>
+    </w:p>
+    <w:p>
+      <w:pPr>
+        <w:rPr>
+          <w:rFonts w:ascii="Segoe UI Emoji" w:hAnsi="Segoe UI Emoji" w:cs="Segoe UI Emoji"/>
+          <w:noProof/>
+        </w:rPr>
+      </w:pPr>
+    </w:p>
+    <w:p>
+      <w:pPr>
+        <w:rPr>
+          <w:noProof/>
+        </w:rPr>
+      </w:pPr>
+      <w:r>
+        <w:rPr>
+          <w:rFonts w:cs="Arial"/>
+          <w:noProof/>
+        </w:rPr>
+        <w:t xml:space="preserve">Veridito final: </w:t>
+      </w:r>
+      <w:r>
+        <w:rPr>
+          <w:rFonts w:ascii="Segoe UI Emoji" w:hAnsi="Segoe UI Emoji" w:cs="Segoe UI Emoji"/>
+          <w:noProof/>
+        </w:rPr>
+        <w:t>✅</w:t>
+      </w:r>
+    </w:p>
+    <w:p/>
+    <w:p/>
+    <w:p/>
     <w:p/>
     <w:p/>
     <w:p>
@@ -13634,12 +14714,12 @@
           <w:numId w:val="5"/>
         </w:numPr>
       </w:pPr>
-      <w:bookmarkStart w:id="15" w:name="_Toc25182708"/>
+      <w:bookmarkStart w:id="19" w:name="_Toc25503506"/>
       <w:r>
         <w:lastRenderedPageBreak/>
         <w:t>CONCLUSÕES</w:t>
       </w:r>
-      <w:bookmarkEnd w:id="15"/>
+      <w:bookmarkEnd w:id="19"/>
     </w:p>
     <w:p>
       <w:pPr>
@@ -13949,7 +15029,7 @@
           <w:rFonts w:eastAsia="Arial" w:cs="Arial"/>
         </w:rPr>
         <w:sectPr>
-          <w:headerReference w:type="default" r:id="rId24"/>
+          <w:headerReference w:type="default" r:id="rId30"/>
           <w:pgSz w:w="11906" w:h="16838"/>
           <w:pgMar w:top="1417" w:right="1701" w:bottom="1417" w:left="1701" w:header="708" w:footer="708" w:gutter="0"/>
           <w:cols w:space="720" w:equalWidth="0">
@@ -13969,7 +15049,7 @@
           <w:rFonts w:eastAsia="Arial" w:cs="Arial"/>
         </w:rPr>
       </w:pPr>
-      <w:bookmarkStart w:id="16" w:name="_Toc25182709"/>
+      <w:bookmarkStart w:id="20" w:name="_Toc25503507"/>
       <w:r>
         <w:rPr>
           <w:rFonts w:eastAsia="Arial" w:cs="Arial"/>
@@ -13977,7 +15057,7 @@
         <w:lastRenderedPageBreak/>
         <w:t>BIBLIOGRAFIA</w:t>
       </w:r>
-      <w:bookmarkEnd w:id="16"/>
+      <w:bookmarkEnd w:id="20"/>
     </w:p>
     <w:p>
       <w:pPr>
@@ -14004,105 +15084,7 @@
           <w:b/>
           <w:bCs/>
         </w:rPr>
-        <w:t>CAPÍTULO 4 – O PROCESSADOR</w:t>
-      </w:r>
-      <w:r>
-        <w:rPr>
-          <w:rFonts w:eastAsia="Arial"/>
-        </w:rPr>
-        <w:t xml:space="preserve">”; </w:t>
-      </w:r>
-      <w:r>
-        <w:rPr>
-          <w:rFonts w:eastAsia="Arial"/>
-        </w:rPr>
-        <w:t>Google Drive</w:t>
-      </w:r>
-      <w:r>
-        <w:rPr>
-          <w:rFonts w:eastAsia="Arial"/>
-        </w:rPr>
-        <w:t>.</w:t>
-      </w:r>
-      <w:r>
-        <w:rPr>
-          <w:rFonts w:eastAsia="Arial"/>
-        </w:rPr>
-        <w:t xml:space="preserve"> </w:t>
-      </w:r>
-      <w:r>
-        <w:rPr>
-          <w:rFonts w:eastAsia="Arial"/>
-        </w:rPr>
-        <w:t>Disponível</w:t>
-      </w:r>
-      <w:r>
-        <w:rPr>
-          <w:rFonts w:eastAsia="Arial"/>
-        </w:rPr>
-        <w:t xml:space="preserve"> </w:t>
-      </w:r>
-      <w:r>
-        <w:rPr>
-          <w:rFonts w:eastAsia="Arial"/>
-        </w:rPr>
-        <w:t>em</w:t>
-      </w:r>
-      <w:r>
-        <w:rPr>
-          <w:rFonts w:eastAsia="Arial"/>
-        </w:rPr>
-        <w:t xml:space="preserve"> &lt;</w:t>
-      </w:r>
-      <w:r>
-        <w:rPr>
-          <w:rFonts w:eastAsia="Arial"/>
-        </w:rPr>
-        <w:t>https://drive.google.com/file/d/1EWK2zLVzMs2ON1PAyg_bJHlp</w:t>
-      </w:r>
-      <w:r>
-        <w:rPr>
-          <w:rFonts w:eastAsia="Arial"/>
-        </w:rPr>
-        <w:t>-</w:t>
-      </w:r>
-      <w:r>
-        <w:rPr>
-          <w:rFonts w:eastAsia="Arial"/>
-        </w:rPr>
-        <w:t>w9Ce9mC/view?usp=sharing</w:t>
-      </w:r>
-      <w:r>
-        <w:rPr>
-          <w:rFonts w:eastAsia="Arial"/>
-        </w:rPr>
-        <w:t>&gt;</w:t>
-      </w:r>
-      <w:r>
-        <w:rPr>
-          <w:rFonts w:eastAsia="Arial"/>
-        </w:rPr>
-        <w:t>. Acesso em novembro de 2019.</w:t>
-      </w:r>
-    </w:p>
-    <w:p>
-      <w:pPr>
-        <w:rPr>
-          <w:rFonts w:eastAsia="Arial"/>
-        </w:rPr>
-      </w:pPr>
-    </w:p>
-    <w:p>
-      <w:pPr>
-        <w:rPr>
-          <w:rFonts w:eastAsia="Arial"/>
-        </w:rPr>
-      </w:pPr>
-      <w:r>
-        <w:rPr>
-          <w:rFonts w:eastAsia="Arial"/>
-        </w:rPr>
-        <w:t>“</w:t>
+        <w:t xml:space="preserve">CAPÍTULO </w:t>
       </w:r>
       <w:r>
         <w:rPr>
@@ -14110,6 +15092,176 @@
           <w:b/>
           <w:bCs/>
         </w:rPr>
+        <w:t>2</w:t>
+      </w:r>
+      <w:r>
+        <w:rPr>
+          <w:rFonts w:eastAsia="Arial"/>
+          <w:b/>
+          <w:bCs/>
+        </w:rPr>
+        <w:t xml:space="preserve"> – </w:t>
+      </w:r>
+      <w:r>
+        <w:rPr>
+          <w:rFonts w:eastAsia="Arial"/>
+          <w:b/>
+          <w:bCs/>
+        </w:rPr>
+        <w:t>INSTRUÇÕES: LINGUAGEM DO COMPUTADOR</w:t>
+      </w:r>
+      <w:r>
+        <w:rPr>
+          <w:rFonts w:eastAsia="Arial"/>
+        </w:rPr>
+        <w:t>”; Google Drive. Disponível em &lt;</w:t>
+      </w:r>
+      <w:r>
+        <w:rPr>
+          <w:rFonts w:eastAsia="Arial"/>
+        </w:rPr>
+        <w:t>https://drive.google.com/file/d/13e3GzMN3Vykn8YYVTCWpS96o3nmLRgh9/view?usp=sharing</w:t>
+      </w:r>
+      <w:r>
+        <w:rPr>
+          <w:rFonts w:eastAsia="Arial"/>
+        </w:rPr>
+        <w:t>&gt;. Acesso em novembro de 2019.</w:t>
+      </w:r>
+      <w:bookmarkStart w:id="21" w:name="_GoBack"/>
+      <w:bookmarkEnd w:id="21"/>
+    </w:p>
+    <w:p>
+      <w:pPr>
+        <w:rPr>
+          <w:rFonts w:eastAsia="Arial"/>
+        </w:rPr>
+      </w:pPr>
+    </w:p>
+    <w:p>
+      <w:pPr>
+        <w:rPr>
+          <w:rFonts w:eastAsia="Arial"/>
+        </w:rPr>
+      </w:pPr>
+      <w:r>
+        <w:rPr>
+          <w:rFonts w:eastAsia="Arial"/>
+        </w:rPr>
+        <w:t>PANNAIN, Ricardo. “</w:t>
+      </w:r>
+      <w:r>
+        <w:rPr>
+          <w:rFonts w:eastAsia="Arial"/>
+          <w:b/>
+          <w:bCs/>
+        </w:rPr>
+        <w:t>CAPÍTULO 4 – O PROCESSADOR</w:t>
+      </w:r>
+      <w:r>
+        <w:rPr>
+          <w:rFonts w:eastAsia="Arial"/>
+        </w:rPr>
+        <w:t xml:space="preserve">”; </w:t>
+      </w:r>
+      <w:r>
+        <w:rPr>
+          <w:rFonts w:eastAsia="Arial"/>
+        </w:rPr>
+        <w:t>Google Drive</w:t>
+      </w:r>
+      <w:r>
+        <w:rPr>
+          <w:rFonts w:eastAsia="Arial"/>
+        </w:rPr>
+        <w:t>.</w:t>
+      </w:r>
+      <w:r>
+        <w:rPr>
+          <w:rFonts w:eastAsia="Arial"/>
+        </w:rPr>
+        <w:t xml:space="preserve"> </w:t>
+      </w:r>
+      <w:r>
+        <w:rPr>
+          <w:rFonts w:eastAsia="Arial"/>
+        </w:rPr>
+        <w:t>Disponível</w:t>
+      </w:r>
+      <w:r>
+        <w:rPr>
+          <w:rFonts w:eastAsia="Arial"/>
+        </w:rPr>
+        <w:t xml:space="preserve"> </w:t>
+      </w:r>
+      <w:r>
+        <w:rPr>
+          <w:rFonts w:eastAsia="Arial"/>
+        </w:rPr>
+        <w:t>em</w:t>
+      </w:r>
+      <w:r>
+        <w:rPr>
+          <w:rFonts w:eastAsia="Arial"/>
+        </w:rPr>
+        <w:t xml:space="preserve"> &lt;</w:t>
+      </w:r>
+      <w:r>
+        <w:rPr>
+          <w:rFonts w:eastAsia="Arial"/>
+        </w:rPr>
+        <w:t>https://drive.google.com/file/d/1EWK2zLVzMs2ON1PAyg_bJHlp</w:t>
+      </w:r>
+      <w:r>
+        <w:rPr>
+          <w:rFonts w:eastAsia="Arial"/>
+        </w:rPr>
+        <w:t>-</w:t>
+      </w:r>
+      <w:r>
+        <w:rPr>
+          <w:rFonts w:eastAsia="Arial"/>
+        </w:rPr>
+        <w:t>w9Ce9mC/view?usp=sharing</w:t>
+      </w:r>
+      <w:r>
+        <w:rPr>
+          <w:rFonts w:eastAsia="Arial"/>
+        </w:rPr>
+        <w:t>&gt;</w:t>
+      </w:r>
+      <w:r>
+        <w:rPr>
+          <w:rFonts w:eastAsia="Arial"/>
+        </w:rPr>
+        <w:t>. Acesso em novembro de 2019.</w:t>
+      </w:r>
+    </w:p>
+    <w:p>
+      <w:pPr>
+        <w:rPr>
+          <w:rFonts w:eastAsia="Arial"/>
+        </w:rPr>
+      </w:pPr>
+    </w:p>
+    <w:p>
+      <w:pPr>
+        <w:rPr>
+          <w:rFonts w:eastAsia="Arial"/>
+        </w:rPr>
+      </w:pPr>
+      <w:r>
+        <w:rPr>
+          <w:rFonts w:eastAsia="Arial"/>
+        </w:rPr>
+        <w:t>“</w:t>
+      </w:r>
+      <w:r>
+        <w:rPr>
+          <w:rFonts w:eastAsia="Arial"/>
+          <w:b/>
+          <w:bCs/>
+        </w:rPr>
         <w:t>HOW TO CONVERT 8 BITS TO 16 BITS IN VHDL?</w:t>
       </w:r>
       <w:r>
@@ -14153,80 +15305,6 @@
     </w:p>
     <w:p>
       <w:pPr>
-        <w:rPr>
-          <w:rFonts w:eastAsia="Arial"/>
-        </w:rPr>
-      </w:pPr>
-    </w:p>
-    <w:p>
-      <w:pPr>
-        <w:spacing w:after="160" w:line="259" w:lineRule="auto"/>
-        <w:ind w:firstLine="0"/>
-        <w:rPr>
-          <w:rFonts w:eastAsia="Arial"/>
-        </w:rPr>
-      </w:pPr>
-      <w:r>
-        <w:rPr>
-          <w:rFonts w:eastAsia="Arial"/>
-        </w:rPr>
-        <w:br w:type="page"/>
-      </w:r>
-    </w:p>
-    <w:p>
-      <w:pPr>
-        <w:rPr>
-          <w:rFonts w:eastAsia="Arial"/>
-        </w:rPr>
-      </w:pPr>
-      <w:r>
-        <w:rPr>
-          <w:rFonts w:eastAsia="Arial"/>
-        </w:rPr>
-        <w:lastRenderedPageBreak/>
-        <w:t>ANEXO I</w:t>
-      </w:r>
-    </w:p>
-    <w:p>
-      <w:pPr>
-        <w:rPr>
-          <w:rFonts w:eastAsia="Arial"/>
-        </w:rPr>
-      </w:pPr>
-    </w:p>
-    <w:p>
-      <w:pPr>
-        <w:ind w:firstLine="0"/>
-        <w:rPr>
-          <w:rFonts w:eastAsia="Arial"/>
-        </w:rPr>
-      </w:pPr>
-      <w:r>
-        <w:rPr>
-          <w:rFonts w:eastAsia="Arial"/>
-        </w:rPr>
-        <w:t>CPU:</w:t>
-      </w:r>
-    </w:p>
-    <w:p>
-      <w:pPr>
-        <w:ind w:firstLine="0"/>
-        <w:rPr>
-          <w:rFonts w:eastAsia="Arial"/>
-        </w:rPr>
-      </w:pPr>
-    </w:p>
-    <w:p>
-      <w:pPr>
-        <w:ind w:firstLine="0"/>
-        <w:rPr>
-          <w:rFonts w:eastAsia="Arial"/>
-        </w:rPr>
-      </w:pPr>
-    </w:p>
-    <w:p>
-      <w:pPr>
-        <w:ind w:firstLine="0"/>
         <w:rPr>
           <w:rFonts w:eastAsia="Arial"/>
         </w:rPr>
@@ -18221,7 +19299,7 @@
 </file>
 
 <file path=customXml/itemProps2.xml><?xml version="1.0" encoding="utf-8"?>
-<ds:datastoreItem xmlns:ds="http://schemas.openxmlformats.org/officeDocument/2006/customXml" ds:itemID="{04431CBA-1031-4A15-9BDB-063706B43639}">
+<ds:datastoreItem xmlns:ds="http://schemas.openxmlformats.org/officeDocument/2006/customXml" ds:itemID="{A301F528-479C-4FB0-9E80-617635F0E447}">
   <ds:schemaRefs>
     <ds:schemaRef ds:uri="http://schemas.openxmlformats.org/officeDocument/2006/bibliography"/>
   </ds:schemaRefs>

</xml_diff>